<commit_message>
Add DbContext to DAL
</commit_message>
<xml_diff>
--- a/практическая работа.docx
+++ b/практическая работа.docx
@@ -7290,6 +7290,9 @@
             <w:pPr>
               <w:pStyle w:val="a3"/>
               <w:spacing w:before="0" w:beforeAutospacing="0" w:after="0" w:afterAutospacing="0"/>
+              <w:rPr>
+                <w:lang w:val="en-US"/>
+              </w:rPr>
             </w:pPr>
             <w:r>
               <w:rPr>
@@ -30135,6 +30138,829 @@
     </w:p>
     <w:p>
       <w:pPr>
+        <w:pStyle w:val="a3"/>
+        <w:spacing w:before="0" w:beforeAutospacing="0" w:after="0" w:afterAutospacing="0"/>
+        <w:ind w:firstLine="709"/>
+        <w:jc w:val="both"/>
+      </w:pPr>
+      <w:r>
+        <w:rPr>
+          <w:b/>
+          <w:bCs/>
+        </w:rPr>
+        <w:t>Цель работы:</w:t>
+      </w:r>
+      <w:r>
+        <w:t xml:space="preserve"> создать пользователя СУБД и базу данных </w:t>
+      </w:r>
+      <w:proofErr w:type="spellStart"/>
+      <w:r>
+        <w:t>PostgreSQL</w:t>
+      </w:r>
+      <w:proofErr w:type="spellEnd"/>
+      <w:r>
+        <w:t xml:space="preserve"> для проекта; инициализировать схему приложения и настройки поиска объектов, подготовив БД к выполнению скрипта таблиц.</w:t>
+      </w:r>
+    </w:p>
+    <w:p>
+      <w:pPr>
+        <w:pStyle w:val="a3"/>
+        <w:spacing w:before="0" w:beforeAutospacing="0" w:after="0" w:afterAutospacing="0"/>
+        <w:jc w:val="center"/>
+      </w:pPr>
+      <w:r>
+        <w:rPr>
+          <w:b/>
+          <w:color w:val="000000"/>
+        </w:rPr>
+        <w:t>Ход работы</w:t>
+      </w:r>
+    </w:p>
+    <w:p>
+      <w:pPr>
+        <w:pStyle w:val="ab"/>
+      </w:pPr>
+      <w:r>
+        <w:t xml:space="preserve">В </w:t>
+      </w:r>
+      <w:proofErr w:type="spellStart"/>
+      <w:r>
+        <w:t>pgAdmin</w:t>
+      </w:r>
+      <w:proofErr w:type="spellEnd"/>
+      <w:r>
+        <w:t xml:space="preserve"> 4 выполнено подключение к локальному серверу </w:t>
+      </w:r>
+      <w:proofErr w:type="spellStart"/>
+      <w:r>
+        <w:t>PostgreSQL</w:t>
+      </w:r>
+      <w:proofErr w:type="spellEnd"/>
+      <w:r>
+        <w:t>. В «</w:t>
+      </w:r>
+      <w:proofErr w:type="spellStart"/>
+      <w:r>
+        <w:t>Login</w:t>
+      </w:r>
+      <w:proofErr w:type="spellEnd"/>
+      <w:r>
+        <w:t xml:space="preserve">/Group </w:t>
+      </w:r>
+      <w:proofErr w:type="spellStart"/>
+      <w:r>
+        <w:t>Roles</w:t>
+      </w:r>
+      <w:proofErr w:type="spellEnd"/>
+      <w:r>
+        <w:t>» создана роль «</w:t>
+      </w:r>
+      <w:proofErr w:type="spellStart"/>
+      <w:r>
+        <w:t>webpractical</w:t>
+      </w:r>
+      <w:proofErr w:type="spellEnd"/>
+      <w:r>
+        <w:t>» с правом входа и паролем. Во вкладке привилегий дополнительные полномочия не выдавались, назначение роли — владелец прикладной базы.</w:t>
+      </w:r>
+    </w:p>
+    <w:p>
+      <w:pPr>
+        <w:pStyle w:val="aa"/>
+        <w:rPr>
+          <w:rFonts w:eastAsia="Times New Roman" w:cs="Times New Roman"/>
+          <w:szCs w:val="24"/>
+          <w:lang w:eastAsia="ru-RU"/>
+        </w:rPr>
+      </w:pPr>
+      <w:r>
+        <w:drawing>
+          <wp:inline distT="0" distB="0" distL="0" distR="0" wp14:anchorId="0689EB07" wp14:editId="740A1367">
+            <wp:extent cx="4569574" cy="1388225"/>
+            <wp:effectExtent l="0" t="0" r="2540" b="2540"/>
+            <wp:docPr id="4" name="Рисунок 4"/>
+            <wp:cNvGraphicFramePr>
+              <a:graphicFrameLocks xmlns:a="http://schemas.openxmlformats.org/drawingml/2006/main" noChangeAspect="1"/>
+            </wp:cNvGraphicFramePr>
+            <a:graphic xmlns:a="http://schemas.openxmlformats.org/drawingml/2006/main">
+              <a:graphicData uri="http://schemas.openxmlformats.org/drawingml/2006/picture">
+                <pic:pic xmlns:pic="http://schemas.openxmlformats.org/drawingml/2006/picture">
+                  <pic:nvPicPr>
+                    <pic:cNvPr id="1" name=""/>
+                    <pic:cNvPicPr/>
+                  </pic:nvPicPr>
+                  <pic:blipFill>
+                    <a:blip r:embed="rId47"/>
+                    <a:stretch>
+                      <a:fillRect/>
+                    </a:stretch>
+                  </pic:blipFill>
+                  <pic:spPr>
+                    <a:xfrm>
+                      <a:off x="0" y="0"/>
+                      <a:ext cx="4573669" cy="1389469"/>
+                    </a:xfrm>
+                    <a:prstGeom prst="rect">
+                      <a:avLst/>
+                    </a:prstGeom>
+                  </pic:spPr>
+                </pic:pic>
+              </a:graphicData>
+            </a:graphic>
+          </wp:inline>
+        </w:drawing>
+      </w:r>
+      <w:r>
+        <w:rPr>
+          <w:rFonts w:eastAsia="Times New Roman" w:cs="Times New Roman"/>
+          <w:szCs w:val="24"/>
+          <w:lang w:eastAsia="ru-RU"/>
+        </w:rPr>
+        <w:br/>
+        <w:t xml:space="preserve">Рисунок </w:t>
+      </w:r>
+      <w:r>
+        <w:rPr>
+          <w:rFonts w:eastAsia="Times New Roman" w:cs="Times New Roman"/>
+          <w:szCs w:val="24"/>
+          <w:lang w:eastAsia="ru-RU"/>
+        </w:rPr>
+        <w:t>39</w:t>
+      </w:r>
+      <w:r>
+        <w:rPr>
+          <w:rFonts w:eastAsia="Times New Roman" w:cs="Times New Roman"/>
+          <w:szCs w:val="24"/>
+          <w:lang w:eastAsia="ru-RU"/>
+        </w:rPr>
+        <w:t xml:space="preserve"> — Создание роли </w:t>
+      </w:r>
+      <w:proofErr w:type="spellStart"/>
+      <w:r>
+        <w:rPr>
+          <w:rFonts w:eastAsia="Times New Roman" w:cs="Times New Roman"/>
+          <w:szCs w:val="24"/>
+          <w:lang w:eastAsia="ru-RU"/>
+        </w:rPr>
+        <w:t>webpractical</w:t>
+      </w:r>
+      <w:proofErr w:type="spellEnd"/>
+    </w:p>
+    <w:p>
+      <w:pPr>
+        <w:pStyle w:val="ab"/>
+      </w:pPr>
+      <w:r>
+        <w:t>В «</w:t>
+      </w:r>
+      <w:proofErr w:type="spellStart"/>
+      <w:r>
+        <w:t>Databases</w:t>
+      </w:r>
+      <w:proofErr w:type="spellEnd"/>
+      <w:r>
+        <w:t>» создана база «</w:t>
+      </w:r>
+      <w:proofErr w:type="spellStart"/>
+      <w:r>
+        <w:t>webpractical</w:t>
+      </w:r>
+      <w:proofErr w:type="spellEnd"/>
+      <w:r>
+        <w:t>» с владельцем «</w:t>
+      </w:r>
+      <w:proofErr w:type="spellStart"/>
+      <w:r>
+        <w:t>webpractical</w:t>
+      </w:r>
+      <w:proofErr w:type="spellEnd"/>
+      <w:r>
+        <w:t>». Параметры оставлены по умолчанию: кодировка UTF-8, шаблон template1. После сохранения проверено подключение к новой БД через панель свойств.</w:t>
+      </w:r>
+    </w:p>
+    <w:p>
+      <w:pPr>
+        <w:pStyle w:val="aa"/>
+        <w:rPr>
+          <w:rFonts w:eastAsia="Times New Roman" w:cs="Times New Roman"/>
+          <w:szCs w:val="24"/>
+          <w:lang w:eastAsia="ru-RU"/>
+        </w:rPr>
+      </w:pPr>
+      <w:r>
+        <w:drawing>
+          <wp:inline distT="0" distB="0" distL="0" distR="0" wp14:anchorId="41974889" wp14:editId="63C67BD2">
+            <wp:extent cx="4651548" cy="1265445"/>
+            <wp:effectExtent l="0" t="0" r="0" b="0"/>
+            <wp:docPr id="40" name="Рисунок 40"/>
+            <wp:cNvGraphicFramePr>
+              <a:graphicFrameLocks xmlns:a="http://schemas.openxmlformats.org/drawingml/2006/main" noChangeAspect="1"/>
+            </wp:cNvGraphicFramePr>
+            <a:graphic xmlns:a="http://schemas.openxmlformats.org/drawingml/2006/main">
+              <a:graphicData uri="http://schemas.openxmlformats.org/drawingml/2006/picture">
+                <pic:pic xmlns:pic="http://schemas.openxmlformats.org/drawingml/2006/picture">
+                  <pic:nvPicPr>
+                    <pic:cNvPr id="1" name=""/>
+                    <pic:cNvPicPr/>
+                  </pic:nvPicPr>
+                  <pic:blipFill>
+                    <a:blip r:embed="rId48"/>
+                    <a:stretch>
+                      <a:fillRect/>
+                    </a:stretch>
+                  </pic:blipFill>
+                  <pic:spPr>
+                    <a:xfrm>
+                      <a:off x="0" y="0"/>
+                      <a:ext cx="4661087" cy="1268040"/>
+                    </a:xfrm>
+                    <a:prstGeom prst="rect">
+                      <a:avLst/>
+                    </a:prstGeom>
+                  </pic:spPr>
+                </pic:pic>
+              </a:graphicData>
+            </a:graphic>
+          </wp:inline>
+        </w:drawing>
+      </w:r>
+      <w:r>
+        <w:rPr>
+          <w:rFonts w:eastAsia="Times New Roman" w:cs="Times New Roman"/>
+          <w:szCs w:val="24"/>
+          <w:lang w:eastAsia="ru-RU"/>
+        </w:rPr>
+        <w:br/>
+        <w:t>Рисунок 4</w:t>
+      </w:r>
+      <w:r>
+        <w:t>0</w:t>
+      </w:r>
+      <w:r>
+        <w:rPr>
+          <w:rFonts w:eastAsia="Times New Roman" w:cs="Times New Roman"/>
+          <w:szCs w:val="24"/>
+          <w:lang w:eastAsia="ru-RU"/>
+        </w:rPr>
+        <w:t xml:space="preserve"> — Создание базы </w:t>
+      </w:r>
+      <w:proofErr w:type="spellStart"/>
+      <w:r>
+        <w:rPr>
+          <w:rFonts w:eastAsia="Times New Roman" w:cs="Times New Roman"/>
+          <w:szCs w:val="24"/>
+          <w:lang w:eastAsia="ru-RU"/>
+        </w:rPr>
+        <w:t>webpractical</w:t>
+      </w:r>
+      <w:proofErr w:type="spellEnd"/>
+    </w:p>
+    <w:p>
+      <w:pPr>
+        <w:pStyle w:val="ab"/>
+      </w:pPr>
+      <w:r>
+        <w:t xml:space="preserve">В </w:t>
+      </w:r>
+      <w:proofErr w:type="spellStart"/>
+      <w:r>
+        <w:t>Query</w:t>
+      </w:r>
+      <w:proofErr w:type="spellEnd"/>
+      <w:r>
+        <w:t xml:space="preserve"> Tool на базе «</w:t>
+      </w:r>
+      <w:proofErr w:type="spellStart"/>
+      <w:r>
+        <w:t>webpractical</w:t>
+      </w:r>
+      <w:proofErr w:type="spellEnd"/>
+      <w:r>
+        <w:t>» выполнена инициализация: подключено расширение для генерации UUID, создана прикладная схема «</w:t>
+      </w:r>
+      <w:proofErr w:type="spellStart"/>
+      <w:r>
+        <w:t>app</w:t>
+      </w:r>
+      <w:proofErr w:type="spellEnd"/>
+      <w:r>
+        <w:t xml:space="preserve">», установлен </w:t>
+      </w:r>
+      <w:proofErr w:type="spellStart"/>
+      <w:r>
+        <w:t>search_path</w:t>
+      </w:r>
+      <w:proofErr w:type="spellEnd"/>
+      <w:r>
+        <w:t xml:space="preserve"> на </w:t>
+      </w:r>
+      <w:r>
+        <w:lastRenderedPageBreak/>
+        <w:t>«</w:t>
+      </w:r>
+      <w:proofErr w:type="spellStart"/>
+      <w:r>
+        <w:t>app</w:t>
+      </w:r>
+      <w:proofErr w:type="spellEnd"/>
+      <w:r>
+        <w:t xml:space="preserve">, </w:t>
+      </w:r>
+      <w:proofErr w:type="spellStart"/>
+      <w:r>
+        <w:t>public</w:t>
+      </w:r>
+      <w:proofErr w:type="spellEnd"/>
+      <w:r>
+        <w:t xml:space="preserve">». Настройка </w:t>
+      </w:r>
+      <w:proofErr w:type="spellStart"/>
+      <w:r>
+        <w:t>search_path</w:t>
+      </w:r>
+      <w:proofErr w:type="spellEnd"/>
+      <w:r>
+        <w:t xml:space="preserve"> сохранена на уровне базы, чтобы обращаться к объектам без префикса схемы.</w:t>
+      </w:r>
+    </w:p>
+    <w:p>
+      <w:pPr>
+        <w:pStyle w:val="aa"/>
+        <w:rPr>
+          <w:rFonts w:eastAsia="Times New Roman" w:cs="Times New Roman"/>
+          <w:szCs w:val="24"/>
+          <w:lang w:eastAsia="ru-RU"/>
+        </w:rPr>
+      </w:pPr>
+      <w:r>
+        <w:drawing>
+          <wp:inline distT="0" distB="0" distL="0" distR="0" wp14:anchorId="50890F24" wp14:editId="3516A87A">
+            <wp:extent cx="3168073" cy="1272511"/>
+            <wp:effectExtent l="0" t="0" r="0" b="4445"/>
+            <wp:docPr id="41" name="Рисунок 41"/>
+            <wp:cNvGraphicFramePr>
+              <a:graphicFrameLocks xmlns:a="http://schemas.openxmlformats.org/drawingml/2006/main" noChangeAspect="1"/>
+            </wp:cNvGraphicFramePr>
+            <a:graphic xmlns:a="http://schemas.openxmlformats.org/drawingml/2006/main">
+              <a:graphicData uri="http://schemas.openxmlformats.org/drawingml/2006/picture">
+                <pic:pic xmlns:pic="http://schemas.openxmlformats.org/drawingml/2006/picture">
+                  <pic:nvPicPr>
+                    <pic:cNvPr id="1" name=""/>
+                    <pic:cNvPicPr/>
+                  </pic:nvPicPr>
+                  <pic:blipFill rotWithShape="1">
+                    <a:blip r:embed="rId49"/>
+                    <a:srcRect l="416" t="9339" r="51920" b="66118"/>
+                    <a:stretch/>
+                  </pic:blipFill>
+                  <pic:spPr bwMode="auto">
+                    <a:xfrm>
+                      <a:off x="0" y="0"/>
+                      <a:ext cx="3186144" cy="1279769"/>
+                    </a:xfrm>
+                    <a:prstGeom prst="rect">
+                      <a:avLst/>
+                    </a:prstGeom>
+                    <a:ln>
+                      <a:noFill/>
+                    </a:ln>
+                    <a:extLst>
+                      <a:ext uri="{53640926-AAD7-44D8-BBD7-CCE9431645EC}">
+                        <a14:shadowObscured xmlns:a14="http://schemas.microsoft.com/office/drawing/2010/main"/>
+                      </a:ext>
+                    </a:extLst>
+                  </pic:spPr>
+                </pic:pic>
+              </a:graphicData>
+            </a:graphic>
+          </wp:inline>
+        </w:drawing>
+      </w:r>
+      <w:r>
+        <w:rPr>
+          <w:rFonts w:eastAsia="Times New Roman" w:cs="Times New Roman"/>
+          <w:szCs w:val="24"/>
+          <w:lang w:eastAsia="ru-RU"/>
+        </w:rPr>
+        <w:br/>
+        <w:t>Рисунок 4</w:t>
+      </w:r>
+      <w:r>
+        <w:t xml:space="preserve">1 </w:t>
+      </w:r>
+      <w:r>
+        <w:rPr>
+          <w:rFonts w:eastAsia="Times New Roman" w:cs="Times New Roman"/>
+          <w:szCs w:val="24"/>
+          <w:lang w:eastAsia="ru-RU"/>
+        </w:rPr>
+        <w:t xml:space="preserve">— Инициализация расширения, схемы и </w:t>
+      </w:r>
+      <w:proofErr w:type="spellStart"/>
+      <w:r>
+        <w:rPr>
+          <w:rFonts w:eastAsia="Times New Roman" w:cs="Times New Roman"/>
+          <w:szCs w:val="24"/>
+          <w:lang w:eastAsia="ru-RU"/>
+        </w:rPr>
+        <w:t>search_path</w:t>
+      </w:r>
+      <w:proofErr w:type="spellEnd"/>
+    </w:p>
+    <w:p>
+      <w:pPr>
+        <w:pStyle w:val="ab"/>
+      </w:pPr>
+      <w:r>
+        <w:t>В</w:t>
+      </w:r>
+      <w:r>
+        <w:rPr>
+          <w:lang w:val="en-US"/>
+        </w:rPr>
+        <w:t xml:space="preserve"> </w:t>
+      </w:r>
+      <w:proofErr w:type="spellStart"/>
+      <w:r>
+        <w:rPr>
+          <w:lang w:val="en-US"/>
+        </w:rPr>
+        <w:t>pgAdmin</w:t>
+      </w:r>
+      <w:proofErr w:type="spellEnd"/>
+      <w:r>
+        <w:rPr>
+          <w:lang w:val="en-US"/>
+        </w:rPr>
+        <w:t xml:space="preserve"> 4 </w:t>
+      </w:r>
+      <w:r>
+        <w:t>в</w:t>
+      </w:r>
+      <w:r>
+        <w:rPr>
+          <w:lang w:val="en-US"/>
+        </w:rPr>
+        <w:t xml:space="preserve"> Query Tool </w:t>
+      </w:r>
+      <w:r>
+        <w:t>выполнен</w:t>
+      </w:r>
+      <w:r>
+        <w:rPr>
+          <w:lang w:val="en-US"/>
+        </w:rPr>
+        <w:t xml:space="preserve"> </w:t>
+      </w:r>
+      <w:r>
+        <w:t>скрипт</w:t>
+      </w:r>
+      <w:r>
+        <w:rPr>
+          <w:lang w:val="en-US"/>
+        </w:rPr>
+        <w:t xml:space="preserve"> </w:t>
+      </w:r>
+      <w:r>
+        <w:t>с</w:t>
+      </w:r>
+      <w:r>
+        <w:rPr>
+          <w:lang w:val="en-US"/>
+        </w:rPr>
+        <w:t xml:space="preserve"> </w:t>
+      </w:r>
+      <w:r>
+        <w:t>таблицами</w:t>
+      </w:r>
+      <w:r>
+        <w:rPr>
+          <w:lang w:val="en-US"/>
+        </w:rPr>
+        <w:t xml:space="preserve"> «users», «</w:t>
+      </w:r>
+      <w:proofErr w:type="spellStart"/>
+      <w:r>
+        <w:rPr>
+          <w:lang w:val="en-US"/>
+        </w:rPr>
+        <w:t>contact_messages</w:t>
+      </w:r>
+      <w:proofErr w:type="spellEnd"/>
+      <w:r>
+        <w:rPr>
+          <w:lang w:val="en-US"/>
+        </w:rPr>
+        <w:t xml:space="preserve">», «instruments», «rentals» </w:t>
+      </w:r>
+      <w:r>
+        <w:t>и</w:t>
+      </w:r>
+      <w:r>
+        <w:rPr>
+          <w:lang w:val="en-US"/>
+        </w:rPr>
+        <w:t xml:space="preserve"> </w:t>
+      </w:r>
+      <w:r>
+        <w:t>индексами</w:t>
+      </w:r>
+      <w:r>
+        <w:rPr>
+          <w:lang w:val="en-US"/>
+        </w:rPr>
+        <w:t xml:space="preserve">. </w:t>
+      </w:r>
+      <w:r>
+        <w:t>В «Object Explorer» проверено появление объектов в схеме «</w:t>
+      </w:r>
+      <w:proofErr w:type="spellStart"/>
+      <w:r>
+        <w:t>app</w:t>
+      </w:r>
+      <w:proofErr w:type="spellEnd"/>
+      <w:r>
+        <w:t>»; связи внешних ключей отображаются в свойствах таблицы «</w:t>
+      </w:r>
+      <w:proofErr w:type="spellStart"/>
+      <w:r>
+        <w:t>rentals</w:t>
+      </w:r>
+      <w:proofErr w:type="spellEnd"/>
+      <w:r>
+        <w:t>».</w:t>
+      </w:r>
+    </w:p>
+    <w:p>
+      <w:pPr>
+        <w:pStyle w:val="aa"/>
+      </w:pPr>
+      <w:r>
+        <w:drawing>
+          <wp:inline distT="0" distB="0" distL="0" distR="0" wp14:anchorId="414A2657" wp14:editId="54AD9F29">
+            <wp:extent cx="1790950" cy="1143160"/>
+            <wp:effectExtent l="0" t="0" r="0" b="0"/>
+            <wp:docPr id="42" name="Рисунок 42"/>
+            <wp:cNvGraphicFramePr>
+              <a:graphicFrameLocks xmlns:a="http://schemas.openxmlformats.org/drawingml/2006/main" noChangeAspect="1"/>
+            </wp:cNvGraphicFramePr>
+            <a:graphic xmlns:a="http://schemas.openxmlformats.org/drawingml/2006/main">
+              <a:graphicData uri="http://schemas.openxmlformats.org/drawingml/2006/picture">
+                <pic:pic xmlns:pic="http://schemas.openxmlformats.org/drawingml/2006/picture">
+                  <pic:nvPicPr>
+                    <pic:cNvPr id="1" name=""/>
+                    <pic:cNvPicPr/>
+                  </pic:nvPicPr>
+                  <pic:blipFill>
+                    <a:blip r:embed="rId50"/>
+                    <a:stretch>
+                      <a:fillRect/>
+                    </a:stretch>
+                  </pic:blipFill>
+                  <pic:spPr>
+                    <a:xfrm>
+                      <a:off x="0" y="0"/>
+                      <a:ext cx="1790950" cy="1143160"/>
+                    </a:xfrm>
+                    <a:prstGeom prst="rect">
+                      <a:avLst/>
+                    </a:prstGeom>
+                  </pic:spPr>
+                </pic:pic>
+              </a:graphicData>
+            </a:graphic>
+          </wp:inline>
+        </w:drawing>
+      </w:r>
+      <w:r>
+        <w:br/>
+        <w:t>Рисунок 4</w:t>
+      </w:r>
+      <w:r>
+        <w:t>2</w:t>
+      </w:r>
+      <w:r>
+        <w:t xml:space="preserve"> — Созданные таблицы и внешние ключи</w:t>
+      </w:r>
+    </w:p>
+    <w:p>
+      <w:pPr>
+        <w:pStyle w:val="ab"/>
+      </w:pPr>
+      <w:r>
+        <w:t xml:space="preserve">В </w:t>
+      </w:r>
+      <w:proofErr w:type="spellStart"/>
+      <w:r>
+        <w:t>DBeaver</w:t>
+      </w:r>
+      <w:proofErr w:type="spellEnd"/>
+      <w:r>
+        <w:t xml:space="preserve"> построена диаграмма по схеме «</w:t>
+      </w:r>
+      <w:proofErr w:type="spellStart"/>
+      <w:r>
+        <w:t>app</w:t>
+      </w:r>
+      <w:proofErr w:type="spellEnd"/>
+      <w:r>
+        <w:t>» для визуальной проверки связей: «</w:t>
+      </w:r>
+      <w:proofErr w:type="spellStart"/>
+      <w:r>
+        <w:t>rentals.user_id</w:t>
+      </w:r>
+      <w:proofErr w:type="spellEnd"/>
+      <w:r>
+        <w:t xml:space="preserve"> → users.id» с политикой удаления «SET NULL» и «</w:t>
+      </w:r>
+      <w:proofErr w:type="spellStart"/>
+      <w:proofErr w:type="gramStart"/>
+      <w:r>
+        <w:t>rentals.instrument</w:t>
+      </w:r>
+      <w:proofErr w:type="gramEnd"/>
+      <w:r>
+        <w:t>_id</w:t>
+      </w:r>
+      <w:proofErr w:type="spellEnd"/>
+      <w:r>
+        <w:t xml:space="preserve"> → instruments.id» с «CASCADE».</w:t>
+      </w:r>
+    </w:p>
+    <w:p>
+      <w:pPr>
+        <w:pStyle w:val="aa"/>
+        <w:rPr>
+          <w:rFonts w:eastAsia="Times New Roman" w:cs="Times New Roman"/>
+          <w:szCs w:val="24"/>
+          <w:lang w:eastAsia="ru-RU"/>
+        </w:rPr>
+      </w:pPr>
+      <w:r>
+        <w:drawing>
+          <wp:inline distT="0" distB="0" distL="0" distR="0" wp14:anchorId="23BFD3A5" wp14:editId="11271C10">
+            <wp:extent cx="3822683" cy="3866053"/>
+            <wp:effectExtent l="0" t="0" r="6985" b="1270"/>
+            <wp:docPr id="43" name="Рисунок 43"/>
+            <wp:cNvGraphicFramePr>
+              <a:graphicFrameLocks xmlns:a="http://schemas.openxmlformats.org/drawingml/2006/main" noChangeAspect="1"/>
+            </wp:cNvGraphicFramePr>
+            <a:graphic xmlns:a="http://schemas.openxmlformats.org/drawingml/2006/main">
+              <a:graphicData uri="http://schemas.openxmlformats.org/drawingml/2006/picture">
+                <pic:pic xmlns:pic="http://schemas.openxmlformats.org/drawingml/2006/picture">
+                  <pic:nvPicPr>
+                    <pic:cNvPr id="1" name=""/>
+                    <pic:cNvPicPr/>
+                  </pic:nvPicPr>
+                  <pic:blipFill>
+                    <a:blip r:embed="rId51"/>
+                    <a:stretch>
+                      <a:fillRect/>
+                    </a:stretch>
+                  </pic:blipFill>
+                  <pic:spPr>
+                    <a:xfrm>
+                      <a:off x="0" y="0"/>
+                      <a:ext cx="3826456" cy="3869868"/>
+                    </a:xfrm>
+                    <a:prstGeom prst="rect">
+                      <a:avLst/>
+                    </a:prstGeom>
+                  </pic:spPr>
+                </pic:pic>
+              </a:graphicData>
+            </a:graphic>
+          </wp:inline>
+        </w:drawing>
+      </w:r>
+      <w:r>
+        <w:rPr>
+          <w:rFonts w:eastAsia="Times New Roman" w:cs="Times New Roman"/>
+          <w:szCs w:val="24"/>
+          <w:lang w:eastAsia="ru-RU"/>
+        </w:rPr>
+        <w:br/>
+        <w:t>Рисунок 4</w:t>
+      </w:r>
+      <w:r>
+        <w:t>3</w:t>
+      </w:r>
+      <w:r>
+        <w:rPr>
+          <w:rFonts w:eastAsia="Times New Roman" w:cs="Times New Roman"/>
+          <w:szCs w:val="24"/>
+          <w:lang w:eastAsia="ru-RU"/>
+        </w:rPr>
+        <w:t xml:space="preserve"> — Визуальная проверка связей в </w:t>
+      </w:r>
+      <w:proofErr w:type="spellStart"/>
+      <w:r>
+        <w:rPr>
+          <w:rFonts w:eastAsia="Times New Roman" w:cs="Times New Roman"/>
+          <w:szCs w:val="24"/>
+          <w:lang w:eastAsia="ru-RU"/>
+        </w:rPr>
+        <w:t>DBeaver</w:t>
+      </w:r>
+      <w:proofErr w:type="spellEnd"/>
+    </w:p>
+    <w:p>
+      <w:pPr>
+        <w:pStyle w:val="ab"/>
+      </w:pPr>
+      <w:r>
+        <w:rPr>
+          <w:b/>
+          <w:bCs/>
+        </w:rPr>
+        <w:t>Вывод:</w:t>
+      </w:r>
+      <w:r>
+        <w:t xml:space="preserve"> создан пользователь СУБД и база «</w:t>
+      </w:r>
+      <w:proofErr w:type="spellStart"/>
+      <w:r>
+        <w:t>webpractical</w:t>
+      </w:r>
+      <w:proofErr w:type="spellEnd"/>
+      <w:r>
+        <w:t>», инициализирована схема «</w:t>
+      </w:r>
+      <w:proofErr w:type="spellStart"/>
+      <w:r>
+        <w:t>app</w:t>
+      </w:r>
+      <w:proofErr w:type="spellEnd"/>
+      <w:r>
+        <w:t xml:space="preserve">» и поисковый путь, выполнен скрипт таблиц и индексов; структура подтверждена в </w:t>
+      </w:r>
+      <w:proofErr w:type="spellStart"/>
+      <w:r>
+        <w:t>pgAdmin</w:t>
+      </w:r>
+      <w:proofErr w:type="spellEnd"/>
+      <w:r>
+        <w:t xml:space="preserve"> 4 и на ER-диаграмме в </w:t>
+      </w:r>
+      <w:proofErr w:type="spellStart"/>
+      <w:r>
+        <w:t>DBeaver</w:t>
+      </w:r>
+      <w:proofErr w:type="spellEnd"/>
+      <w:r>
+        <w:t>.</w:t>
+      </w:r>
+    </w:p>
+    <w:p>
+      <w:pPr>
+        <w:pStyle w:val="a3"/>
+        <w:spacing w:before="0" w:beforeAutospacing="0" w:after="0" w:afterAutospacing="0"/>
+        <w:ind w:firstLine="709"/>
+        <w:jc w:val="both"/>
+      </w:pPr>
+    </w:p>
+    <w:p>
+      <w:pPr>
+        <w:spacing w:after="0"/>
+        <w:jc w:val="center"/>
+        <w:rPr>
+          <w:rFonts w:cs="Times New Roman"/>
+          <w:b/>
+          <w:sz w:val="24"/>
+          <w:szCs w:val="24"/>
+        </w:rPr>
+      </w:pPr>
+      <w:r>
+        <w:rPr>
+          <w:rFonts w:cs="Times New Roman"/>
+          <w:b/>
+          <w:sz w:val="24"/>
+          <w:szCs w:val="24"/>
+        </w:rPr>
+        <w:t>1</w:t>
+      </w:r>
+      <w:r>
+        <w:rPr>
+          <w:rFonts w:cs="Times New Roman"/>
+          <w:b/>
+          <w:sz w:val="24"/>
+          <w:szCs w:val="24"/>
+        </w:rPr>
+        <w:t>3</w:t>
+      </w:r>
+      <w:r>
+        <w:rPr>
+          <w:rFonts w:cs="Times New Roman"/>
+          <w:b/>
+          <w:sz w:val="24"/>
+          <w:szCs w:val="24"/>
+        </w:rPr>
+        <w:t>.11.2025</w:t>
+      </w:r>
+    </w:p>
+    <w:p>
+      <w:pPr>
         <w:tabs>
           <w:tab w:val="left" w:pos="1066"/>
         </w:tabs>
@@ -30143,53 +30969,119 @@
         <w:jc w:val="both"/>
         <w:rPr>
           <w:rFonts w:cs="Times New Roman"/>
-          <w:sz w:val="24"/>
-          <w:szCs w:val="24"/>
-        </w:rPr>
-      </w:pPr>
-      <w:r>
-        <w:rPr>
-          <w:rFonts w:cs="Times New Roman"/>
-          <w:b/>
-          <w:bCs/>
-          <w:sz w:val="24"/>
-          <w:szCs w:val="24"/>
-        </w:rPr>
-        <w:t>Цель работы</w:t>
-      </w:r>
-      <w:proofErr w:type="gramStart"/>
-      <w:r>
-        <w:rPr>
-          <w:rFonts w:cs="Times New Roman"/>
-          <w:b/>
-          <w:bCs/>
-          <w:sz w:val="24"/>
-          <w:szCs w:val="24"/>
-        </w:rPr>
-        <w:t>:</w:t>
-      </w:r>
-      <w:r>
-        <w:rPr>
-          <w:rFonts w:cs="Times New Roman"/>
-          <w:sz w:val="24"/>
-          <w:szCs w:val="24"/>
-        </w:rPr>
-        <w:t xml:space="preserve"> .</w:t>
-      </w:r>
-      <w:proofErr w:type="gramEnd"/>
-    </w:p>
-    <w:p>
-      <w:pPr>
-        <w:pStyle w:val="a3"/>
-        <w:spacing w:before="0" w:beforeAutospacing="0" w:after="0" w:afterAutospacing="0"/>
-        <w:jc w:val="center"/>
-      </w:pPr>
-      <w:r>
-        <w:rPr>
+          <w:color w:val="000000"/>
+          <w:sz w:val="24"/>
+          <w:szCs w:val="24"/>
+        </w:rPr>
+      </w:pPr>
+      <w:r>
+        <w:rPr>
+          <w:rFonts w:cs="Times New Roman"/>
           <w:b/>
           <w:color w:val="000000"/>
-        </w:rPr>
-        <w:t>Ход работы</w:t>
+          <w:sz w:val="24"/>
+          <w:szCs w:val="24"/>
+        </w:rPr>
+        <w:lastRenderedPageBreak/>
+        <w:t>Тема:</w:t>
+      </w:r>
+      <w:r>
+        <w:rPr>
+          <w:rFonts w:cs="Times New Roman"/>
+          <w:sz w:val="24"/>
+          <w:szCs w:val="24"/>
+        </w:rPr>
+        <w:t xml:space="preserve"> </w:t>
+      </w:r>
+      <w:r>
+        <w:rPr>
+          <w:color w:val="000000"/>
+          <w:sz w:val="24"/>
+          <w:szCs w:val="24"/>
+        </w:rPr>
+        <w:t xml:space="preserve">Подключение </w:t>
+      </w:r>
+      <w:proofErr w:type="spellStart"/>
+      <w:r>
+        <w:rPr>
+          <w:color w:val="000000"/>
+          <w:sz w:val="24"/>
+          <w:szCs w:val="24"/>
+        </w:rPr>
+        <w:t>PostgreSQL</w:t>
+      </w:r>
+      <w:proofErr w:type="spellEnd"/>
+      <w:r>
+        <w:rPr>
+          <w:color w:val="000000"/>
+          <w:sz w:val="24"/>
+          <w:szCs w:val="24"/>
+        </w:rPr>
+        <w:t xml:space="preserve"> через </w:t>
+      </w:r>
+      <w:proofErr w:type="spellStart"/>
+      <w:proofErr w:type="gramStart"/>
+      <w:r>
+        <w:rPr>
+          <w:color w:val="000000"/>
+          <w:sz w:val="24"/>
+          <w:szCs w:val="24"/>
+        </w:rPr>
+        <w:t>appsettings.json</w:t>
+      </w:r>
+      <w:proofErr w:type="spellEnd"/>
+      <w:proofErr w:type="gramEnd"/>
+      <w:r>
+        <w:rPr>
+          <w:color w:val="000000"/>
+          <w:sz w:val="24"/>
+          <w:szCs w:val="24"/>
+        </w:rPr>
+        <w:t xml:space="preserve">. Определение сущностей и их атрибутов в C# для базы данных с использованием </w:t>
+      </w:r>
+      <w:proofErr w:type="spellStart"/>
+      <w:r>
+        <w:rPr>
+          <w:color w:val="000000"/>
+          <w:sz w:val="24"/>
+          <w:szCs w:val="24"/>
+        </w:rPr>
+        <w:t>Entity</w:t>
+      </w:r>
+      <w:proofErr w:type="spellEnd"/>
+      <w:r>
+        <w:rPr>
+          <w:color w:val="000000"/>
+          <w:sz w:val="24"/>
+          <w:szCs w:val="24"/>
+        </w:rPr>
+        <w:t xml:space="preserve"> Framework</w:t>
+      </w:r>
+      <w:r>
+        <w:rPr>
+          <w:color w:val="000000"/>
+          <w:sz w:val="24"/>
+          <w:szCs w:val="24"/>
+        </w:rPr>
+        <w:t>.</w:t>
+      </w:r>
+      <w:r>
+        <w:rPr>
+          <w:rFonts w:cs="Times New Roman"/>
+          <w:color w:val="000000"/>
+          <w:sz w:val="24"/>
+          <w:szCs w:val="24"/>
+        </w:rPr>
+        <w:t xml:space="preserve"> </w:t>
+      </w:r>
+      <w:r>
+        <w:rPr>
+          <w:rFonts w:cs="Times New Roman"/>
+          <w:color w:val="000000"/>
+          <w:sz w:val="24"/>
+          <w:szCs w:val="24"/>
+        </w:rPr>
+        <w:t>Оформление отчетной документации.</w:t>
       </w:r>
     </w:p>
     <w:p>
@@ -30209,59 +31101,43 @@
       <w:r>
         <w:rPr>
           <w:rFonts w:cs="Times New Roman"/>
-          <w:sz w:val="24"/>
-          <w:szCs w:val="24"/>
-        </w:rPr>
-        <w:t>Секция.</w:t>
+          <w:b/>
+          <w:bCs/>
+          <w:sz w:val="24"/>
+          <w:szCs w:val="24"/>
+        </w:rPr>
+        <w:t>Цель работы:</w:t>
+      </w:r>
+      <w:r>
+        <w:rPr>
+          <w:rFonts w:cs="Times New Roman"/>
+          <w:sz w:val="24"/>
+          <w:szCs w:val="24"/>
+        </w:rPr>
+        <w:t xml:space="preserve"> </w:t>
+      </w:r>
+      <w:r>
+        <w:rPr>
+          <w:rFonts w:cs="Times New Roman"/>
+          <w:sz w:val="24"/>
+          <w:szCs w:val="24"/>
+        </w:rPr>
+        <w:t>ЦЕЛЬ</w:t>
       </w:r>
     </w:p>
     <w:p>
       <w:pPr>
         <w:pStyle w:val="a3"/>
         <w:spacing w:before="0" w:beforeAutospacing="0" w:after="0" w:afterAutospacing="0"/>
-        <w:ind w:firstLine="709"/>
-        <w:jc w:val="both"/>
-      </w:pPr>
-    </w:p>
-    <w:p>
-      <w:pPr>
-        <w:pStyle w:val="a3"/>
-        <w:spacing w:before="0" w:beforeAutospacing="0" w:after="0" w:afterAutospacing="0"/>
-        <w:ind w:firstLine="709"/>
-        <w:jc w:val="both"/>
-      </w:pPr>
-    </w:p>
-    <w:p>
-      <w:pPr>
-        <w:pStyle w:val="a3"/>
-        <w:spacing w:before="0" w:beforeAutospacing="0" w:after="0" w:afterAutospacing="0"/>
-        <w:ind w:firstLine="709"/>
-        <w:jc w:val="both"/>
-      </w:pPr>
-    </w:p>
-    <w:p>
-      <w:pPr>
-        <w:pStyle w:val="a3"/>
-        <w:spacing w:before="0" w:beforeAutospacing="0" w:after="0" w:afterAutospacing="0"/>
-        <w:ind w:firstLine="709"/>
-        <w:jc w:val="both"/>
-      </w:pPr>
-    </w:p>
-    <w:p>
-      <w:pPr>
-        <w:pStyle w:val="a3"/>
-        <w:spacing w:before="0" w:beforeAutospacing="0" w:after="0" w:afterAutospacing="0"/>
-        <w:ind w:firstLine="709"/>
-        <w:jc w:val="both"/>
-      </w:pPr>
-    </w:p>
-    <w:p>
-      <w:pPr>
-        <w:pStyle w:val="a3"/>
-        <w:spacing w:before="0" w:beforeAutospacing="0" w:after="0" w:afterAutospacing="0"/>
-        <w:ind w:firstLine="709"/>
-        <w:jc w:val="both"/>
-      </w:pPr>
+        <w:jc w:val="center"/>
+      </w:pPr>
+      <w:r>
+        <w:rPr>
+          <w:b/>
+          <w:color w:val="000000"/>
+        </w:rPr>
+        <w:t>Ход работы</w:t>
+      </w:r>
     </w:p>
     <w:p>
       <w:pPr>
@@ -30277,6 +31153,62 @@
           <w:szCs w:val="24"/>
         </w:rPr>
       </w:pPr>
+      <w:r>
+        <w:rPr>
+          <w:rFonts w:cs="Times New Roman"/>
+          <w:sz w:val="24"/>
+          <w:szCs w:val="24"/>
+        </w:rPr>
+        <w:t>СОДЕРЖАНИЕ</w:t>
+      </w:r>
+    </w:p>
+    <w:p>
+      <w:pPr>
+        <w:pStyle w:val="a3"/>
+        <w:spacing w:before="0" w:beforeAutospacing="0" w:after="0" w:afterAutospacing="0"/>
+        <w:ind w:firstLine="709"/>
+        <w:jc w:val="both"/>
+      </w:pPr>
+    </w:p>
+    <w:p>
+      <w:pPr>
+        <w:pStyle w:val="a3"/>
+        <w:spacing w:before="0" w:beforeAutospacing="0" w:after="0" w:afterAutospacing="0"/>
+        <w:ind w:firstLine="709"/>
+        <w:jc w:val="both"/>
+      </w:pPr>
+    </w:p>
+    <w:p>
+      <w:pPr>
+        <w:pStyle w:val="a3"/>
+        <w:spacing w:before="0" w:beforeAutospacing="0" w:after="0" w:afterAutospacing="0"/>
+        <w:ind w:firstLine="709"/>
+        <w:jc w:val="both"/>
+      </w:pPr>
+    </w:p>
+    <w:p>
+      <w:pPr>
+        <w:pStyle w:val="a3"/>
+        <w:spacing w:before="0" w:beforeAutospacing="0" w:after="0" w:afterAutospacing="0"/>
+        <w:ind w:firstLine="709"/>
+        <w:jc w:val="both"/>
+      </w:pPr>
+    </w:p>
+    <w:p>
+      <w:pPr>
+        <w:pStyle w:val="a3"/>
+        <w:spacing w:before="0" w:beforeAutospacing="0" w:after="0" w:afterAutospacing="0"/>
+        <w:ind w:firstLine="709"/>
+        <w:jc w:val="both"/>
+      </w:pPr>
+    </w:p>
+    <w:p>
+      <w:pPr>
+        <w:pStyle w:val="a3"/>
+        <w:spacing w:before="0" w:beforeAutospacing="0" w:after="0" w:afterAutospacing="0"/>
+        <w:ind w:firstLine="709"/>
+        <w:jc w:val="both"/>
+      </w:pPr>
     </w:p>
     <w:p>
       <w:pPr>
@@ -30295,23 +31227,6 @@
     </w:p>
     <w:p>
       <w:pPr>
-        <w:rPr>
-          <w:rFonts w:cs="Times New Roman"/>
-          <w:sz w:val="24"/>
-          <w:szCs w:val="24"/>
-        </w:rPr>
-      </w:pPr>
-      <w:r>
-        <w:rPr>
-          <w:rFonts w:cs="Times New Roman"/>
-          <w:sz w:val="24"/>
-          <w:szCs w:val="24"/>
-        </w:rPr>
-        <w:br w:type="page"/>
-      </w:r>
-    </w:p>
-    <w:p>
-      <w:pPr>
         <w:tabs>
           <w:tab w:val="left" w:pos="1066"/>
         </w:tabs>
@@ -30327,6 +31242,38 @@
     </w:p>
     <w:p>
       <w:pPr>
+        <w:rPr>
+          <w:rFonts w:cs="Times New Roman"/>
+          <w:sz w:val="24"/>
+          <w:szCs w:val="24"/>
+        </w:rPr>
+      </w:pPr>
+      <w:r>
+        <w:rPr>
+          <w:rFonts w:cs="Times New Roman"/>
+          <w:sz w:val="24"/>
+          <w:szCs w:val="24"/>
+        </w:rPr>
+        <w:br w:type="page"/>
+      </w:r>
+    </w:p>
+    <w:p>
+      <w:pPr>
+        <w:tabs>
+          <w:tab w:val="left" w:pos="1066"/>
+        </w:tabs>
+        <w:spacing w:after="0" w:line="240" w:lineRule="auto"/>
+        <w:ind w:firstLine="709"/>
+        <w:jc w:val="both"/>
+        <w:rPr>
+          <w:rFonts w:cs="Times New Roman"/>
+          <w:sz w:val="24"/>
+          <w:szCs w:val="24"/>
+        </w:rPr>
+      </w:pPr>
+    </w:p>
+    <w:p>
+      <w:pPr>
         <w:tabs>
           <w:tab w:val="left" w:pos="1066"/>
         </w:tabs>
@@ -30433,6 +31380,85 @@
     </w:p>
     <w:p>
       <w:pPr>
+        <w:pStyle w:val="a3"/>
+        <w:spacing w:before="0" w:beforeAutospacing="0" w:after="0" w:afterAutospacing="0"/>
+        <w:jc w:val="both"/>
+      </w:pPr>
+      <w:r>
+        <w:rPr>
+          <w:b/>
+          <w:color w:val="000000"/>
+        </w:rPr>
+        <w:t>Тема:</w:t>
+      </w:r>
+      <w:r>
+        <w:t xml:space="preserve"> </w:t>
+      </w:r>
+      <w:r>
+        <w:rPr>
+          <w:color w:val="000000"/>
+        </w:rPr>
+        <w:t xml:space="preserve">Подключение </w:t>
+      </w:r>
+      <w:proofErr w:type="spellStart"/>
+      <w:r>
+        <w:rPr>
+          <w:color w:val="000000"/>
+        </w:rPr>
+        <w:t>PostgreSQL</w:t>
+      </w:r>
+      <w:proofErr w:type="spellEnd"/>
+      <w:r>
+        <w:rPr>
+          <w:color w:val="000000"/>
+        </w:rPr>
+        <w:t xml:space="preserve"> через </w:t>
+      </w:r>
+      <w:proofErr w:type="spellStart"/>
+      <w:proofErr w:type="gramStart"/>
+      <w:r>
+        <w:rPr>
+          <w:color w:val="000000"/>
+        </w:rPr>
+        <w:t>appsettings.json</w:t>
+      </w:r>
+      <w:proofErr w:type="spellEnd"/>
+      <w:proofErr w:type="gramEnd"/>
+      <w:r>
+        <w:rPr>
+          <w:color w:val="000000"/>
+        </w:rPr>
+        <w:t xml:space="preserve">. Определение сущностей и их атрибутов в C# для базы данных с использованием </w:t>
+      </w:r>
+      <w:proofErr w:type="spellStart"/>
+      <w:r>
+        <w:rPr>
+          <w:color w:val="000000"/>
+        </w:rPr>
+        <w:t>Entity</w:t>
+      </w:r>
+      <w:proofErr w:type="spellEnd"/>
+      <w:r>
+        <w:rPr>
+          <w:color w:val="000000"/>
+        </w:rPr>
+        <w:t xml:space="preserve"> Framework.</w:t>
+      </w:r>
+      <w:r>
+        <w:rPr>
+          <w:color w:val="000000"/>
+        </w:rPr>
+        <w:t xml:space="preserve"> </w:t>
+      </w:r>
+      <w:r>
+        <w:rPr>
+          <w:color w:val="000000"/>
+        </w:rPr>
+        <w:t>Оформление отчетной документации.</w:t>
+      </w:r>
+    </w:p>
+    <w:p>
+      <w:pPr>
         <w:tabs>
           <w:tab w:val="left" w:pos="1066"/>
         </w:tabs>
@@ -30441,37 +31467,49 @@
         <w:jc w:val="both"/>
         <w:rPr>
           <w:rFonts w:cs="Times New Roman"/>
-          <w:color w:val="000000"/>
-          <w:sz w:val="24"/>
-          <w:szCs w:val="24"/>
-        </w:rPr>
-      </w:pPr>
-      <w:r>
-        <w:rPr>
-          <w:rFonts w:cs="Times New Roman"/>
+          <w:sz w:val="24"/>
+          <w:szCs w:val="24"/>
+        </w:rPr>
+      </w:pPr>
+      <w:r>
+        <w:rPr>
+          <w:rFonts w:cs="Times New Roman"/>
+          <w:b/>
+          <w:bCs/>
+          <w:sz w:val="24"/>
+          <w:szCs w:val="24"/>
+        </w:rPr>
+        <w:t>Цель работы:</w:t>
+      </w:r>
+      <w:r>
+        <w:rPr>
+          <w:rFonts w:cs="Times New Roman"/>
+          <w:sz w:val="24"/>
+          <w:szCs w:val="24"/>
+        </w:rPr>
+        <w:t xml:space="preserve"> </w:t>
+      </w:r>
+      <w:r>
+        <w:rPr>
+          <w:rFonts w:cs="Times New Roman"/>
+          <w:sz w:val="24"/>
+          <w:szCs w:val="24"/>
+        </w:rPr>
+        <w:t>ЦЕЛЬ</w:t>
+      </w:r>
+    </w:p>
+    <w:p>
+      <w:pPr>
+        <w:pStyle w:val="a3"/>
+        <w:spacing w:before="0" w:beforeAutospacing="0" w:after="0" w:afterAutospacing="0"/>
+        <w:jc w:val="center"/>
+      </w:pPr>
+      <w:r>
+        <w:rPr>
           <w:b/>
           <w:color w:val="000000"/>
-          <w:sz w:val="24"/>
-          <w:szCs w:val="24"/>
-        </w:rPr>
-        <w:t>Тема:</w:t>
-      </w:r>
-      <w:r>
-        <w:rPr>
-          <w:rFonts w:cs="Times New Roman"/>
-          <w:sz w:val="24"/>
-          <w:szCs w:val="24"/>
-        </w:rPr>
-        <w:t xml:space="preserve"> ТЕМА </w:t>
-      </w:r>
-      <w:r>
-        <w:rPr>
-          <w:rFonts w:cs="Times New Roman"/>
-          <w:color w:val="000000"/>
-          <w:sz w:val="24"/>
-          <w:szCs w:val="24"/>
-        </w:rPr>
-        <w:t>Оформление отчетной документации.</w:t>
+        </w:rPr>
+        <w:t>Ход работы</w:t>
       </w:r>
     </w:p>
     <w:p>
@@ -30491,61 +31529,6 @@
       <w:r>
         <w:rPr>
           <w:rFonts w:cs="Times New Roman"/>
-          <w:b/>
-          <w:bCs/>
-          <w:sz w:val="24"/>
-          <w:szCs w:val="24"/>
-        </w:rPr>
-        <w:t>Цель работы:</w:t>
-      </w:r>
-      <w:r>
-        <w:rPr>
-          <w:rFonts w:cs="Times New Roman"/>
-          <w:sz w:val="24"/>
-          <w:szCs w:val="24"/>
-        </w:rPr>
-        <w:t xml:space="preserve"> </w:t>
-      </w:r>
-      <w:r>
-        <w:rPr>
-          <w:rFonts w:cs="Times New Roman"/>
-          <w:sz w:val="24"/>
-          <w:szCs w:val="24"/>
-        </w:rPr>
-        <w:t>ЦЕЛЬ</w:t>
-      </w:r>
-    </w:p>
-    <w:p>
-      <w:pPr>
-        <w:pStyle w:val="a3"/>
-        <w:spacing w:before="0" w:beforeAutospacing="0" w:after="0" w:afterAutospacing="0"/>
-        <w:jc w:val="center"/>
-      </w:pPr>
-      <w:r>
-        <w:rPr>
-          <w:b/>
-          <w:color w:val="000000"/>
-        </w:rPr>
-        <w:t>Ход работы</w:t>
-      </w:r>
-    </w:p>
-    <w:p>
-      <w:pPr>
-        <w:tabs>
-          <w:tab w:val="left" w:pos="1066"/>
-        </w:tabs>
-        <w:spacing w:after="0" w:line="240" w:lineRule="auto"/>
-        <w:ind w:firstLine="709"/>
-        <w:jc w:val="both"/>
-        <w:rPr>
-          <w:rFonts w:cs="Times New Roman"/>
-          <w:sz w:val="24"/>
-          <w:szCs w:val="24"/>
-        </w:rPr>
-      </w:pPr>
-      <w:r>
-        <w:rPr>
-          <w:rFonts w:cs="Times New Roman"/>
           <w:sz w:val="24"/>
           <w:szCs w:val="24"/>
         </w:rPr>
@@ -30626,7 +31609,7 @@
       </w:pPr>
     </w:p>
     <w:sectPr>
-      <w:footerReference w:type="default" r:id="rId47"/>
+      <w:footerReference w:type="default" r:id="rId52"/>
       <w:pgSz w:w="11906" w:h="16838" w:code="9"/>
       <w:pgMar w:top="1134" w:right="567" w:bottom="1134" w:left="1701" w:header="709" w:footer="709" w:gutter="0"/>
       <w:cols w:space="708"/>
@@ -30839,6 +31822,232 @@
 <file path=word/numbering.xml><?xml version="1.0" encoding="utf-8"?>
 <w:numbering xmlns:wpc="http://schemas.microsoft.com/office/word/2010/wordprocessingCanvas" xmlns:cx="http://schemas.microsoft.com/office/drawing/2014/chartex" xmlns:cx1="http://schemas.microsoft.com/office/drawing/2015/9/8/chartex" xmlns:cx2="http://schemas.microsoft.com/office/drawing/2015/10/21/chartex" xmlns:cx3="http://schemas.microsoft.com/office/drawing/2016/5/9/chartex" xmlns:cx4="http://schemas.microsoft.com/office/drawing/2016/5/10/chartex" xmlns:cx5="http://schemas.microsoft.com/office/drawing/2016/5/11/chartex" xmlns:cx6="http://schemas.microsoft.com/office/drawing/2016/5/12/chartex" xmlns:cx7="http://schemas.microsoft.com/office/drawing/2016/5/13/chartex" xmlns:cx8="http://schemas.microsoft.com/office/drawing/2016/5/14/chartex" xmlns:mc="http://schemas.openxmlformats.org/markup-compatibility/2006" xmlns:aink="http://schemas.microsoft.com/office/drawing/2016/ink" xmlns:am3d="http://schemas.microsoft.com/office/drawing/2017/model3d" xmlns:o="urn:schemas-microsoft-com:office:office" xmlns:oel="http://schemas.microsoft.com/office/2019/extlst" xmlns:r="http://schemas.openxmlformats.org/officeDocument/2006/relationships" xmlns:m="http://schemas.openxmlformats.org/officeDocument/2006/math" xmlns:v="urn:schemas-microsoft-com:vml" xmlns:wp14="http://schemas.microsoft.com/office/word/2010/wordprocessingDrawing" xmlns:wp="http://schemas.openxmlformats.org/drawingml/2006/wordprocessingDrawing" xmlns:w10="urn:schemas-microsoft-com:office:word" xmlns:w="http://schemas.openxmlformats.org/wordprocessingml/2006/main" xmlns:w14="http://schemas.microsoft.com/office/word/2010/wordml" xmlns:w15="http://schemas.microsoft.com/office/word/2012/wordml" xmlns:w16cex="http://schemas.microsoft.com/office/word/2018/wordml/cex" xmlns:w16cid="http://schemas.microsoft.com/office/word/2016/wordml/cid" xmlns:w16="http://schemas.microsoft.com/office/word/2018/wordml" xmlns:w16sdtdh="http://schemas.microsoft.com/office/word/2020/wordml/sdtdatahash" xmlns:w16se="http://schemas.microsoft.com/office/word/2015/wordml/symex" xmlns:wpg="http://schemas.microsoft.com/office/word/2010/wordprocessingGroup" xmlns:wpi="http://schemas.microsoft.com/office/word/2010/wordprocessingInk" xmlns:wne="http://schemas.microsoft.com/office/word/2006/wordml" xmlns:wps="http://schemas.microsoft.com/office/word/2010/wordprocessingShape" mc:Ignorable="w14 w15 w16se w16cid w16 w16cex w16sdtdh wp14">
   <w:abstractNum w:abstractNumId="0" w15:restartNumberingAfterBreak="0">
+    <w:nsid w:val="037D7AB4"/>
+    <w:multiLevelType w:val="multilevel"/>
+    <w:tmpl w:val="4D0C572A"/>
+    <w:lvl w:ilvl="0">
+      <w:start w:val="6"/>
+      <w:numFmt w:val="decimal"/>
+      <w:lvlText w:val="%1."/>
+      <w:lvlJc w:val="left"/>
+      <w:pPr>
+        <w:tabs>
+          <w:tab w:val="num" w:pos="720"/>
+        </w:tabs>
+        <w:ind w:left="720" w:hanging="360"/>
+      </w:pPr>
+    </w:lvl>
+    <w:lvl w:ilvl="1" w:tentative="1">
+      <w:start w:val="1"/>
+      <w:numFmt w:val="decimal"/>
+      <w:lvlText w:val="%2."/>
+      <w:lvlJc w:val="left"/>
+      <w:pPr>
+        <w:tabs>
+          <w:tab w:val="num" w:pos="1440"/>
+        </w:tabs>
+        <w:ind w:left="1440" w:hanging="360"/>
+      </w:pPr>
+    </w:lvl>
+    <w:lvl w:ilvl="2" w:tentative="1">
+      <w:start w:val="1"/>
+      <w:numFmt w:val="decimal"/>
+      <w:lvlText w:val="%3."/>
+      <w:lvlJc w:val="left"/>
+      <w:pPr>
+        <w:tabs>
+          <w:tab w:val="num" w:pos="2160"/>
+        </w:tabs>
+        <w:ind w:left="2160" w:hanging="360"/>
+      </w:pPr>
+    </w:lvl>
+    <w:lvl w:ilvl="3" w:tentative="1">
+      <w:start w:val="1"/>
+      <w:numFmt w:val="decimal"/>
+      <w:lvlText w:val="%4."/>
+      <w:lvlJc w:val="left"/>
+      <w:pPr>
+        <w:tabs>
+          <w:tab w:val="num" w:pos="2880"/>
+        </w:tabs>
+        <w:ind w:left="2880" w:hanging="360"/>
+      </w:pPr>
+    </w:lvl>
+    <w:lvl w:ilvl="4" w:tentative="1">
+      <w:start w:val="1"/>
+      <w:numFmt w:val="decimal"/>
+      <w:lvlText w:val="%5."/>
+      <w:lvlJc w:val="left"/>
+      <w:pPr>
+        <w:tabs>
+          <w:tab w:val="num" w:pos="3600"/>
+        </w:tabs>
+        <w:ind w:left="3600" w:hanging="360"/>
+      </w:pPr>
+    </w:lvl>
+    <w:lvl w:ilvl="5" w:tentative="1">
+      <w:start w:val="1"/>
+      <w:numFmt w:val="decimal"/>
+      <w:lvlText w:val="%6."/>
+      <w:lvlJc w:val="left"/>
+      <w:pPr>
+        <w:tabs>
+          <w:tab w:val="num" w:pos="4320"/>
+        </w:tabs>
+        <w:ind w:left="4320" w:hanging="360"/>
+      </w:pPr>
+    </w:lvl>
+    <w:lvl w:ilvl="6" w:tentative="1">
+      <w:start w:val="1"/>
+      <w:numFmt w:val="decimal"/>
+      <w:lvlText w:val="%7."/>
+      <w:lvlJc w:val="left"/>
+      <w:pPr>
+        <w:tabs>
+          <w:tab w:val="num" w:pos="5040"/>
+        </w:tabs>
+        <w:ind w:left="5040" w:hanging="360"/>
+      </w:pPr>
+    </w:lvl>
+    <w:lvl w:ilvl="7" w:tentative="1">
+      <w:start w:val="1"/>
+      <w:numFmt w:val="decimal"/>
+      <w:lvlText w:val="%8."/>
+      <w:lvlJc w:val="left"/>
+      <w:pPr>
+        <w:tabs>
+          <w:tab w:val="num" w:pos="5760"/>
+        </w:tabs>
+        <w:ind w:left="5760" w:hanging="360"/>
+      </w:pPr>
+    </w:lvl>
+    <w:lvl w:ilvl="8" w:tentative="1">
+      <w:start w:val="1"/>
+      <w:numFmt w:val="decimal"/>
+      <w:lvlText w:val="%9."/>
+      <w:lvlJc w:val="left"/>
+      <w:pPr>
+        <w:tabs>
+          <w:tab w:val="num" w:pos="6480"/>
+        </w:tabs>
+        <w:ind w:left="6480" w:hanging="360"/>
+      </w:pPr>
+    </w:lvl>
+  </w:abstractNum>
+  <w:abstractNum w:abstractNumId="1" w15:restartNumberingAfterBreak="0">
+    <w:nsid w:val="0A9948B3"/>
+    <w:multiLevelType w:val="multilevel"/>
+    <w:tmpl w:val="5E122BB8"/>
+    <w:lvl w:ilvl="0">
+      <w:start w:val="3"/>
+      <w:numFmt w:val="decimal"/>
+      <w:lvlText w:val="%1."/>
+      <w:lvlJc w:val="left"/>
+      <w:pPr>
+        <w:tabs>
+          <w:tab w:val="num" w:pos="720"/>
+        </w:tabs>
+        <w:ind w:left="720" w:hanging="360"/>
+      </w:pPr>
+    </w:lvl>
+    <w:lvl w:ilvl="1" w:tentative="1">
+      <w:start w:val="1"/>
+      <w:numFmt w:val="decimal"/>
+      <w:lvlText w:val="%2."/>
+      <w:lvlJc w:val="left"/>
+      <w:pPr>
+        <w:tabs>
+          <w:tab w:val="num" w:pos="1440"/>
+        </w:tabs>
+        <w:ind w:left="1440" w:hanging="360"/>
+      </w:pPr>
+    </w:lvl>
+    <w:lvl w:ilvl="2" w:tentative="1">
+      <w:start w:val="1"/>
+      <w:numFmt w:val="decimal"/>
+      <w:lvlText w:val="%3."/>
+      <w:lvlJc w:val="left"/>
+      <w:pPr>
+        <w:tabs>
+          <w:tab w:val="num" w:pos="2160"/>
+        </w:tabs>
+        <w:ind w:left="2160" w:hanging="360"/>
+      </w:pPr>
+    </w:lvl>
+    <w:lvl w:ilvl="3" w:tentative="1">
+      <w:start w:val="1"/>
+      <w:numFmt w:val="decimal"/>
+      <w:lvlText w:val="%4."/>
+      <w:lvlJc w:val="left"/>
+      <w:pPr>
+        <w:tabs>
+          <w:tab w:val="num" w:pos="2880"/>
+        </w:tabs>
+        <w:ind w:left="2880" w:hanging="360"/>
+      </w:pPr>
+    </w:lvl>
+    <w:lvl w:ilvl="4" w:tentative="1">
+      <w:start w:val="1"/>
+      <w:numFmt w:val="decimal"/>
+      <w:lvlText w:val="%5."/>
+      <w:lvlJc w:val="left"/>
+      <w:pPr>
+        <w:tabs>
+          <w:tab w:val="num" w:pos="3600"/>
+        </w:tabs>
+        <w:ind w:left="3600" w:hanging="360"/>
+      </w:pPr>
+    </w:lvl>
+    <w:lvl w:ilvl="5" w:tentative="1">
+      <w:start w:val="1"/>
+      <w:numFmt w:val="decimal"/>
+      <w:lvlText w:val="%6."/>
+      <w:lvlJc w:val="left"/>
+      <w:pPr>
+        <w:tabs>
+          <w:tab w:val="num" w:pos="4320"/>
+        </w:tabs>
+        <w:ind w:left="4320" w:hanging="360"/>
+      </w:pPr>
+    </w:lvl>
+    <w:lvl w:ilvl="6" w:tentative="1">
+      <w:start w:val="1"/>
+      <w:numFmt w:val="decimal"/>
+      <w:lvlText w:val="%7."/>
+      <w:lvlJc w:val="left"/>
+      <w:pPr>
+        <w:tabs>
+          <w:tab w:val="num" w:pos="5040"/>
+        </w:tabs>
+        <w:ind w:left="5040" w:hanging="360"/>
+      </w:pPr>
+    </w:lvl>
+    <w:lvl w:ilvl="7" w:tentative="1">
+      <w:start w:val="1"/>
+      <w:numFmt w:val="decimal"/>
+      <w:lvlText w:val="%8."/>
+      <w:lvlJc w:val="left"/>
+      <w:pPr>
+        <w:tabs>
+          <w:tab w:val="num" w:pos="5760"/>
+        </w:tabs>
+        <w:ind w:left="5760" w:hanging="360"/>
+      </w:pPr>
+    </w:lvl>
+    <w:lvl w:ilvl="8" w:tentative="1">
+      <w:start w:val="1"/>
+      <w:numFmt w:val="decimal"/>
+      <w:lvlText w:val="%9."/>
+      <w:lvlJc w:val="left"/>
+      <w:pPr>
+        <w:tabs>
+          <w:tab w:val="num" w:pos="6480"/>
+        </w:tabs>
+        <w:ind w:left="6480" w:hanging="360"/>
+      </w:pPr>
+    </w:lvl>
+  </w:abstractNum>
+  <w:abstractNum w:abstractNumId="2" w15:restartNumberingAfterBreak="0">
     <w:nsid w:val="0C3F7B3A"/>
     <w:multiLevelType w:val="hybridMultilevel"/>
     <w:tmpl w:val="6C8A7F1C"/>
@@ -30951,7 +32160,7 @@
       </w:rPr>
     </w:lvl>
   </w:abstractNum>
-  <w:abstractNum w:abstractNumId="1" w15:restartNumberingAfterBreak="0">
+  <w:abstractNum w:abstractNumId="3" w15:restartNumberingAfterBreak="0">
     <w:nsid w:val="0D2F71FC"/>
     <w:multiLevelType w:val="multilevel"/>
     <w:tmpl w:val="1DF49F94"/>
@@ -31064,7 +32273,120 @@
       </w:pPr>
     </w:lvl>
   </w:abstractNum>
-  <w:abstractNum w:abstractNumId="2" w15:restartNumberingAfterBreak="0">
+  <w:abstractNum w:abstractNumId="4" w15:restartNumberingAfterBreak="0">
+    <w:nsid w:val="107620DB"/>
+    <w:multiLevelType w:val="multilevel"/>
+    <w:tmpl w:val="3FFC0C72"/>
+    <w:lvl w:ilvl="0">
+      <w:start w:val="1"/>
+      <w:numFmt w:val="decimal"/>
+      <w:lvlText w:val="%1."/>
+      <w:lvlJc w:val="left"/>
+      <w:pPr>
+        <w:tabs>
+          <w:tab w:val="num" w:pos="720"/>
+        </w:tabs>
+        <w:ind w:left="720" w:hanging="360"/>
+      </w:pPr>
+    </w:lvl>
+    <w:lvl w:ilvl="1" w:tentative="1">
+      <w:start w:val="1"/>
+      <w:numFmt w:val="decimal"/>
+      <w:lvlText w:val="%2."/>
+      <w:lvlJc w:val="left"/>
+      <w:pPr>
+        <w:tabs>
+          <w:tab w:val="num" w:pos="1440"/>
+        </w:tabs>
+        <w:ind w:left="1440" w:hanging="360"/>
+      </w:pPr>
+    </w:lvl>
+    <w:lvl w:ilvl="2" w:tentative="1">
+      <w:start w:val="1"/>
+      <w:numFmt w:val="decimal"/>
+      <w:lvlText w:val="%3."/>
+      <w:lvlJc w:val="left"/>
+      <w:pPr>
+        <w:tabs>
+          <w:tab w:val="num" w:pos="2160"/>
+        </w:tabs>
+        <w:ind w:left="2160" w:hanging="360"/>
+      </w:pPr>
+    </w:lvl>
+    <w:lvl w:ilvl="3" w:tentative="1">
+      <w:start w:val="1"/>
+      <w:numFmt w:val="decimal"/>
+      <w:lvlText w:val="%4."/>
+      <w:lvlJc w:val="left"/>
+      <w:pPr>
+        <w:tabs>
+          <w:tab w:val="num" w:pos="2880"/>
+        </w:tabs>
+        <w:ind w:left="2880" w:hanging="360"/>
+      </w:pPr>
+    </w:lvl>
+    <w:lvl w:ilvl="4" w:tentative="1">
+      <w:start w:val="1"/>
+      <w:numFmt w:val="decimal"/>
+      <w:lvlText w:val="%5."/>
+      <w:lvlJc w:val="left"/>
+      <w:pPr>
+        <w:tabs>
+          <w:tab w:val="num" w:pos="3600"/>
+        </w:tabs>
+        <w:ind w:left="3600" w:hanging="360"/>
+      </w:pPr>
+    </w:lvl>
+    <w:lvl w:ilvl="5" w:tentative="1">
+      <w:start w:val="1"/>
+      <w:numFmt w:val="decimal"/>
+      <w:lvlText w:val="%6."/>
+      <w:lvlJc w:val="left"/>
+      <w:pPr>
+        <w:tabs>
+          <w:tab w:val="num" w:pos="4320"/>
+        </w:tabs>
+        <w:ind w:left="4320" w:hanging="360"/>
+      </w:pPr>
+    </w:lvl>
+    <w:lvl w:ilvl="6" w:tentative="1">
+      <w:start w:val="1"/>
+      <w:numFmt w:val="decimal"/>
+      <w:lvlText w:val="%7."/>
+      <w:lvlJc w:val="left"/>
+      <w:pPr>
+        <w:tabs>
+          <w:tab w:val="num" w:pos="5040"/>
+        </w:tabs>
+        <w:ind w:left="5040" w:hanging="360"/>
+      </w:pPr>
+    </w:lvl>
+    <w:lvl w:ilvl="7" w:tentative="1">
+      <w:start w:val="1"/>
+      <w:numFmt w:val="decimal"/>
+      <w:lvlText w:val="%8."/>
+      <w:lvlJc w:val="left"/>
+      <w:pPr>
+        <w:tabs>
+          <w:tab w:val="num" w:pos="5760"/>
+        </w:tabs>
+        <w:ind w:left="5760" w:hanging="360"/>
+      </w:pPr>
+    </w:lvl>
+    <w:lvl w:ilvl="8" w:tentative="1">
+      <w:start w:val="1"/>
+      <w:numFmt w:val="decimal"/>
+      <w:lvlText w:val="%9."/>
+      <w:lvlJc w:val="left"/>
+      <w:pPr>
+        <w:tabs>
+          <w:tab w:val="num" w:pos="6480"/>
+        </w:tabs>
+        <w:ind w:left="6480" w:hanging="360"/>
+      </w:pPr>
+    </w:lvl>
+  </w:abstractNum>
+  <w:abstractNum w:abstractNumId="5" w15:restartNumberingAfterBreak="0">
     <w:nsid w:val="110F20D7"/>
     <w:multiLevelType w:val="multilevel"/>
     <w:tmpl w:val="27BA8C36"/>
@@ -31177,7 +32499,7 @@
       </w:pPr>
     </w:lvl>
   </w:abstractNum>
-  <w:abstractNum w:abstractNumId="3" w15:restartNumberingAfterBreak="0">
+  <w:abstractNum w:abstractNumId="6" w15:restartNumberingAfterBreak="0">
     <w:nsid w:val="14A64B32"/>
     <w:multiLevelType w:val="multilevel"/>
     <w:tmpl w:val="12F22314"/>
@@ -31290,7 +32612,7 @@
       </w:pPr>
     </w:lvl>
   </w:abstractNum>
-  <w:abstractNum w:abstractNumId="4" w15:restartNumberingAfterBreak="0">
+  <w:abstractNum w:abstractNumId="7" w15:restartNumberingAfterBreak="0">
     <w:nsid w:val="16893A45"/>
     <w:multiLevelType w:val="multilevel"/>
     <w:tmpl w:val="5D422D2A"/>
@@ -31439,7 +32761,7 @@
       </w:rPr>
     </w:lvl>
   </w:abstractNum>
-  <w:abstractNum w:abstractNumId="5" w15:restartNumberingAfterBreak="0">
+  <w:abstractNum w:abstractNumId="8" w15:restartNumberingAfterBreak="0">
     <w:nsid w:val="17AA1B17"/>
     <w:multiLevelType w:val="multilevel"/>
     <w:tmpl w:val="503EE31C"/>
@@ -31588,7 +32910,7 @@
       </w:rPr>
     </w:lvl>
   </w:abstractNum>
-  <w:abstractNum w:abstractNumId="6" w15:restartNumberingAfterBreak="0">
+  <w:abstractNum w:abstractNumId="9" w15:restartNumberingAfterBreak="0">
     <w:nsid w:val="1F1F1DB1"/>
     <w:multiLevelType w:val="multilevel"/>
     <w:tmpl w:val="748EC808"/>
@@ -31701,7 +33023,7 @@
       </w:pPr>
     </w:lvl>
   </w:abstractNum>
-  <w:abstractNum w:abstractNumId="7" w15:restartNumberingAfterBreak="0">
+  <w:abstractNum w:abstractNumId="10" w15:restartNumberingAfterBreak="0">
     <w:nsid w:val="2ED13671"/>
     <w:multiLevelType w:val="hybridMultilevel"/>
     <w:tmpl w:val="ADC62460"/>
@@ -31787,7 +33109,7 @@
       </w:pPr>
     </w:lvl>
   </w:abstractNum>
-  <w:abstractNum w:abstractNumId="8" w15:restartNumberingAfterBreak="0">
+  <w:abstractNum w:abstractNumId="11" w15:restartNumberingAfterBreak="0">
     <w:nsid w:val="30CD714A"/>
     <w:multiLevelType w:val="hybridMultilevel"/>
     <w:tmpl w:val="D5FA8094"/>
@@ -31873,7 +33195,120 @@
       </w:pPr>
     </w:lvl>
   </w:abstractNum>
-  <w:abstractNum w:abstractNumId="9" w15:restartNumberingAfterBreak="0">
+  <w:abstractNum w:abstractNumId="12" w15:restartNumberingAfterBreak="0">
+    <w:nsid w:val="365B734F"/>
+    <w:multiLevelType w:val="multilevel"/>
+    <w:tmpl w:val="BCAEFDAC"/>
+    <w:lvl w:ilvl="0">
+      <w:start w:val="4"/>
+      <w:numFmt w:val="decimal"/>
+      <w:lvlText w:val="%1."/>
+      <w:lvlJc w:val="left"/>
+      <w:pPr>
+        <w:tabs>
+          <w:tab w:val="num" w:pos="720"/>
+        </w:tabs>
+        <w:ind w:left="720" w:hanging="360"/>
+      </w:pPr>
+    </w:lvl>
+    <w:lvl w:ilvl="1" w:tentative="1">
+      <w:start w:val="1"/>
+      <w:numFmt w:val="decimal"/>
+      <w:lvlText w:val="%2."/>
+      <w:lvlJc w:val="left"/>
+      <w:pPr>
+        <w:tabs>
+          <w:tab w:val="num" w:pos="1440"/>
+        </w:tabs>
+        <w:ind w:left="1440" w:hanging="360"/>
+      </w:pPr>
+    </w:lvl>
+    <w:lvl w:ilvl="2" w:tentative="1">
+      <w:start w:val="1"/>
+      <w:numFmt w:val="decimal"/>
+      <w:lvlText w:val="%3."/>
+      <w:lvlJc w:val="left"/>
+      <w:pPr>
+        <w:tabs>
+          <w:tab w:val="num" w:pos="2160"/>
+        </w:tabs>
+        <w:ind w:left="2160" w:hanging="360"/>
+      </w:pPr>
+    </w:lvl>
+    <w:lvl w:ilvl="3" w:tentative="1">
+      <w:start w:val="1"/>
+      <w:numFmt w:val="decimal"/>
+      <w:lvlText w:val="%4."/>
+      <w:lvlJc w:val="left"/>
+      <w:pPr>
+        <w:tabs>
+          <w:tab w:val="num" w:pos="2880"/>
+        </w:tabs>
+        <w:ind w:left="2880" w:hanging="360"/>
+      </w:pPr>
+    </w:lvl>
+    <w:lvl w:ilvl="4" w:tentative="1">
+      <w:start w:val="1"/>
+      <w:numFmt w:val="decimal"/>
+      <w:lvlText w:val="%5."/>
+      <w:lvlJc w:val="left"/>
+      <w:pPr>
+        <w:tabs>
+          <w:tab w:val="num" w:pos="3600"/>
+        </w:tabs>
+        <w:ind w:left="3600" w:hanging="360"/>
+      </w:pPr>
+    </w:lvl>
+    <w:lvl w:ilvl="5" w:tentative="1">
+      <w:start w:val="1"/>
+      <w:numFmt w:val="decimal"/>
+      <w:lvlText w:val="%6."/>
+      <w:lvlJc w:val="left"/>
+      <w:pPr>
+        <w:tabs>
+          <w:tab w:val="num" w:pos="4320"/>
+        </w:tabs>
+        <w:ind w:left="4320" w:hanging="360"/>
+      </w:pPr>
+    </w:lvl>
+    <w:lvl w:ilvl="6" w:tentative="1">
+      <w:start w:val="1"/>
+      <w:numFmt w:val="decimal"/>
+      <w:lvlText w:val="%7."/>
+      <w:lvlJc w:val="left"/>
+      <w:pPr>
+        <w:tabs>
+          <w:tab w:val="num" w:pos="5040"/>
+        </w:tabs>
+        <w:ind w:left="5040" w:hanging="360"/>
+      </w:pPr>
+    </w:lvl>
+    <w:lvl w:ilvl="7" w:tentative="1">
+      <w:start w:val="1"/>
+      <w:numFmt w:val="decimal"/>
+      <w:lvlText w:val="%8."/>
+      <w:lvlJc w:val="left"/>
+      <w:pPr>
+        <w:tabs>
+          <w:tab w:val="num" w:pos="5760"/>
+        </w:tabs>
+        <w:ind w:left="5760" w:hanging="360"/>
+      </w:pPr>
+    </w:lvl>
+    <w:lvl w:ilvl="8" w:tentative="1">
+      <w:start w:val="1"/>
+      <w:numFmt w:val="decimal"/>
+      <w:lvlText w:val="%9."/>
+      <w:lvlJc w:val="left"/>
+      <w:pPr>
+        <w:tabs>
+          <w:tab w:val="num" w:pos="6480"/>
+        </w:tabs>
+        <w:ind w:left="6480" w:hanging="360"/>
+      </w:pPr>
+    </w:lvl>
+  </w:abstractNum>
+  <w:abstractNum w:abstractNumId="13" w15:restartNumberingAfterBreak="0">
     <w:nsid w:val="4A543495"/>
     <w:multiLevelType w:val="multilevel"/>
     <w:tmpl w:val="0B003DA6"/>
@@ -31986,7 +33421,7 @@
       </w:pPr>
     </w:lvl>
   </w:abstractNum>
-  <w:abstractNum w:abstractNumId="10" w15:restartNumberingAfterBreak="0">
+  <w:abstractNum w:abstractNumId="14" w15:restartNumberingAfterBreak="0">
     <w:nsid w:val="4B1B1274"/>
     <w:multiLevelType w:val="multilevel"/>
     <w:tmpl w:val="48868D0C"/>
@@ -32099,7 +33534,120 @@
       </w:pPr>
     </w:lvl>
   </w:abstractNum>
-  <w:abstractNum w:abstractNumId="11" w15:restartNumberingAfterBreak="0">
+  <w:abstractNum w:abstractNumId="15" w15:restartNumberingAfterBreak="0">
+    <w:nsid w:val="4CC73063"/>
+    <w:multiLevelType w:val="multilevel"/>
+    <w:tmpl w:val="136A35FE"/>
+    <w:lvl w:ilvl="0">
+      <w:start w:val="5"/>
+      <w:numFmt w:val="decimal"/>
+      <w:lvlText w:val="%1."/>
+      <w:lvlJc w:val="left"/>
+      <w:pPr>
+        <w:tabs>
+          <w:tab w:val="num" w:pos="720"/>
+        </w:tabs>
+        <w:ind w:left="720" w:hanging="360"/>
+      </w:pPr>
+    </w:lvl>
+    <w:lvl w:ilvl="1" w:tentative="1">
+      <w:start w:val="1"/>
+      <w:numFmt w:val="decimal"/>
+      <w:lvlText w:val="%2."/>
+      <w:lvlJc w:val="left"/>
+      <w:pPr>
+        <w:tabs>
+          <w:tab w:val="num" w:pos="1440"/>
+        </w:tabs>
+        <w:ind w:left="1440" w:hanging="360"/>
+      </w:pPr>
+    </w:lvl>
+    <w:lvl w:ilvl="2" w:tentative="1">
+      <w:start w:val="1"/>
+      <w:numFmt w:val="decimal"/>
+      <w:lvlText w:val="%3."/>
+      <w:lvlJc w:val="left"/>
+      <w:pPr>
+        <w:tabs>
+          <w:tab w:val="num" w:pos="2160"/>
+        </w:tabs>
+        <w:ind w:left="2160" w:hanging="360"/>
+      </w:pPr>
+    </w:lvl>
+    <w:lvl w:ilvl="3" w:tentative="1">
+      <w:start w:val="1"/>
+      <w:numFmt w:val="decimal"/>
+      <w:lvlText w:val="%4."/>
+      <w:lvlJc w:val="left"/>
+      <w:pPr>
+        <w:tabs>
+          <w:tab w:val="num" w:pos="2880"/>
+        </w:tabs>
+        <w:ind w:left="2880" w:hanging="360"/>
+      </w:pPr>
+    </w:lvl>
+    <w:lvl w:ilvl="4" w:tentative="1">
+      <w:start w:val="1"/>
+      <w:numFmt w:val="decimal"/>
+      <w:lvlText w:val="%5."/>
+      <w:lvlJc w:val="left"/>
+      <w:pPr>
+        <w:tabs>
+          <w:tab w:val="num" w:pos="3600"/>
+        </w:tabs>
+        <w:ind w:left="3600" w:hanging="360"/>
+      </w:pPr>
+    </w:lvl>
+    <w:lvl w:ilvl="5" w:tentative="1">
+      <w:start w:val="1"/>
+      <w:numFmt w:val="decimal"/>
+      <w:lvlText w:val="%6."/>
+      <w:lvlJc w:val="left"/>
+      <w:pPr>
+        <w:tabs>
+          <w:tab w:val="num" w:pos="4320"/>
+        </w:tabs>
+        <w:ind w:left="4320" w:hanging="360"/>
+      </w:pPr>
+    </w:lvl>
+    <w:lvl w:ilvl="6" w:tentative="1">
+      <w:start w:val="1"/>
+      <w:numFmt w:val="decimal"/>
+      <w:lvlText w:val="%7."/>
+      <w:lvlJc w:val="left"/>
+      <w:pPr>
+        <w:tabs>
+          <w:tab w:val="num" w:pos="5040"/>
+        </w:tabs>
+        <w:ind w:left="5040" w:hanging="360"/>
+      </w:pPr>
+    </w:lvl>
+    <w:lvl w:ilvl="7" w:tentative="1">
+      <w:start w:val="1"/>
+      <w:numFmt w:val="decimal"/>
+      <w:lvlText w:val="%8."/>
+      <w:lvlJc w:val="left"/>
+      <w:pPr>
+        <w:tabs>
+          <w:tab w:val="num" w:pos="5760"/>
+        </w:tabs>
+        <w:ind w:left="5760" w:hanging="360"/>
+      </w:pPr>
+    </w:lvl>
+    <w:lvl w:ilvl="8" w:tentative="1">
+      <w:start w:val="1"/>
+      <w:numFmt w:val="decimal"/>
+      <w:lvlText w:val="%9."/>
+      <w:lvlJc w:val="left"/>
+      <w:pPr>
+        <w:tabs>
+          <w:tab w:val="num" w:pos="6480"/>
+        </w:tabs>
+        <w:ind w:left="6480" w:hanging="360"/>
+      </w:pPr>
+    </w:lvl>
+  </w:abstractNum>
+  <w:abstractNum w:abstractNumId="16" w15:restartNumberingAfterBreak="0">
     <w:nsid w:val="550C70FB"/>
     <w:multiLevelType w:val="hybridMultilevel"/>
     <w:tmpl w:val="3D52F3D2"/>
@@ -32185,7 +33733,7 @@
       </w:pPr>
     </w:lvl>
   </w:abstractNum>
-  <w:abstractNum w:abstractNumId="12" w15:restartNumberingAfterBreak="0">
+  <w:abstractNum w:abstractNumId="17" w15:restartNumberingAfterBreak="0">
     <w:nsid w:val="56EE20CA"/>
     <w:multiLevelType w:val="hybridMultilevel"/>
     <w:tmpl w:val="7806D9F8"/>
@@ -32274,7 +33822,7 @@
       </w:pPr>
     </w:lvl>
   </w:abstractNum>
-  <w:abstractNum w:abstractNumId="13" w15:restartNumberingAfterBreak="0">
+  <w:abstractNum w:abstractNumId="18" w15:restartNumberingAfterBreak="0">
     <w:nsid w:val="60752147"/>
     <w:multiLevelType w:val="hybridMultilevel"/>
     <w:tmpl w:val="2C40E0C0"/>
@@ -32389,7 +33937,120 @@
       </w:rPr>
     </w:lvl>
   </w:abstractNum>
-  <w:abstractNum w:abstractNumId="14" w15:restartNumberingAfterBreak="0">
+  <w:abstractNum w:abstractNumId="19" w15:restartNumberingAfterBreak="0">
+    <w:nsid w:val="62940149"/>
+    <w:multiLevelType w:val="multilevel"/>
+    <w:tmpl w:val="0B8C4F74"/>
+    <w:lvl w:ilvl="0">
+      <w:start w:val="2"/>
+      <w:numFmt w:val="decimal"/>
+      <w:lvlText w:val="%1."/>
+      <w:lvlJc w:val="left"/>
+      <w:pPr>
+        <w:tabs>
+          <w:tab w:val="num" w:pos="720"/>
+        </w:tabs>
+        <w:ind w:left="720" w:hanging="360"/>
+      </w:pPr>
+    </w:lvl>
+    <w:lvl w:ilvl="1" w:tentative="1">
+      <w:start w:val="1"/>
+      <w:numFmt w:val="decimal"/>
+      <w:lvlText w:val="%2."/>
+      <w:lvlJc w:val="left"/>
+      <w:pPr>
+        <w:tabs>
+          <w:tab w:val="num" w:pos="1440"/>
+        </w:tabs>
+        <w:ind w:left="1440" w:hanging="360"/>
+      </w:pPr>
+    </w:lvl>
+    <w:lvl w:ilvl="2" w:tentative="1">
+      <w:start w:val="1"/>
+      <w:numFmt w:val="decimal"/>
+      <w:lvlText w:val="%3."/>
+      <w:lvlJc w:val="left"/>
+      <w:pPr>
+        <w:tabs>
+          <w:tab w:val="num" w:pos="2160"/>
+        </w:tabs>
+        <w:ind w:left="2160" w:hanging="360"/>
+      </w:pPr>
+    </w:lvl>
+    <w:lvl w:ilvl="3" w:tentative="1">
+      <w:start w:val="1"/>
+      <w:numFmt w:val="decimal"/>
+      <w:lvlText w:val="%4."/>
+      <w:lvlJc w:val="left"/>
+      <w:pPr>
+        <w:tabs>
+          <w:tab w:val="num" w:pos="2880"/>
+        </w:tabs>
+        <w:ind w:left="2880" w:hanging="360"/>
+      </w:pPr>
+    </w:lvl>
+    <w:lvl w:ilvl="4" w:tentative="1">
+      <w:start w:val="1"/>
+      <w:numFmt w:val="decimal"/>
+      <w:lvlText w:val="%5."/>
+      <w:lvlJc w:val="left"/>
+      <w:pPr>
+        <w:tabs>
+          <w:tab w:val="num" w:pos="3600"/>
+        </w:tabs>
+        <w:ind w:left="3600" w:hanging="360"/>
+      </w:pPr>
+    </w:lvl>
+    <w:lvl w:ilvl="5" w:tentative="1">
+      <w:start w:val="1"/>
+      <w:numFmt w:val="decimal"/>
+      <w:lvlText w:val="%6."/>
+      <w:lvlJc w:val="left"/>
+      <w:pPr>
+        <w:tabs>
+          <w:tab w:val="num" w:pos="4320"/>
+        </w:tabs>
+        <w:ind w:left="4320" w:hanging="360"/>
+      </w:pPr>
+    </w:lvl>
+    <w:lvl w:ilvl="6" w:tentative="1">
+      <w:start w:val="1"/>
+      <w:numFmt w:val="decimal"/>
+      <w:lvlText w:val="%7."/>
+      <w:lvlJc w:val="left"/>
+      <w:pPr>
+        <w:tabs>
+          <w:tab w:val="num" w:pos="5040"/>
+        </w:tabs>
+        <w:ind w:left="5040" w:hanging="360"/>
+      </w:pPr>
+    </w:lvl>
+    <w:lvl w:ilvl="7" w:tentative="1">
+      <w:start w:val="1"/>
+      <w:numFmt w:val="decimal"/>
+      <w:lvlText w:val="%8."/>
+      <w:lvlJc w:val="left"/>
+      <w:pPr>
+        <w:tabs>
+          <w:tab w:val="num" w:pos="5760"/>
+        </w:tabs>
+        <w:ind w:left="5760" w:hanging="360"/>
+      </w:pPr>
+    </w:lvl>
+    <w:lvl w:ilvl="8" w:tentative="1">
+      <w:start w:val="1"/>
+      <w:numFmt w:val="decimal"/>
+      <w:lvlText w:val="%9."/>
+      <w:lvlJc w:val="left"/>
+      <w:pPr>
+        <w:tabs>
+          <w:tab w:val="num" w:pos="6480"/>
+        </w:tabs>
+        <w:ind w:left="6480" w:hanging="360"/>
+      </w:pPr>
+    </w:lvl>
+  </w:abstractNum>
+  <w:abstractNum w:abstractNumId="20" w15:restartNumberingAfterBreak="0">
     <w:nsid w:val="76253B14"/>
     <w:multiLevelType w:val="multilevel"/>
     <w:tmpl w:val="4844B31E"/>
@@ -32502,7 +34163,7 @@
       </w:pPr>
     </w:lvl>
   </w:abstractNum>
-  <w:abstractNum w:abstractNumId="15" w15:restartNumberingAfterBreak="0">
+  <w:abstractNum w:abstractNumId="21" w15:restartNumberingAfterBreak="0">
     <w:nsid w:val="77AE176C"/>
     <w:multiLevelType w:val="multilevel"/>
     <w:tmpl w:val="7144AFBC"/>
@@ -32615,7 +34276,7 @@
       </w:pPr>
     </w:lvl>
   </w:abstractNum>
-  <w:abstractNum w:abstractNumId="16" w15:restartNumberingAfterBreak="0">
+  <w:abstractNum w:abstractNumId="22" w15:restartNumberingAfterBreak="0">
     <w:nsid w:val="78EA7A31"/>
     <w:multiLevelType w:val="multilevel"/>
     <w:tmpl w:val="0980EE44"/>
@@ -32728,7 +34389,7 @@
       </w:pPr>
     </w:lvl>
   </w:abstractNum>
-  <w:abstractNum w:abstractNumId="17" w15:restartNumberingAfterBreak="0">
+  <w:abstractNum w:abstractNumId="23" w15:restartNumberingAfterBreak="0">
     <w:nsid w:val="7F5F33FF"/>
     <w:multiLevelType w:val="multilevel"/>
     <w:tmpl w:val="E9307026"/>
@@ -32842,58 +34503,76 @@
     </w:lvl>
   </w:abstractNum>
   <w:num w:numId="1" w16cid:durableId="497385078">
+    <w:abstractNumId w:val="10"/>
+  </w:num>
+  <w:num w:numId="2" w16cid:durableId="407532787">
+    <w:abstractNumId w:val="16"/>
+  </w:num>
+  <w:num w:numId="3" w16cid:durableId="1991664768">
+    <w:abstractNumId w:val="11"/>
+  </w:num>
+  <w:num w:numId="4" w16cid:durableId="1979336793">
+    <w:abstractNumId w:val="8"/>
+  </w:num>
+  <w:num w:numId="5" w16cid:durableId="1441950212">
+    <w:abstractNumId w:val="17"/>
+  </w:num>
+  <w:num w:numId="6" w16cid:durableId="1953438911">
     <w:abstractNumId w:val="7"/>
   </w:num>
-  <w:num w:numId="2" w16cid:durableId="407532787">
-    <w:abstractNumId w:val="11"/>
+  <w:num w:numId="7" w16cid:durableId="914240124">
+    <w:abstractNumId w:val="2"/>
   </w:num>
-  <w:num w:numId="3" w16cid:durableId="1991664768">
-    <w:abstractNumId w:val="8"/>
+  <w:num w:numId="8" w16cid:durableId="1803956683">
+    <w:abstractNumId w:val="18"/>
   </w:num>
-  <w:num w:numId="4" w16cid:durableId="1979336793">
+  <w:num w:numId="9" w16cid:durableId="771320140">
     <w:abstractNumId w:val="5"/>
   </w:num>
-  <w:num w:numId="5" w16cid:durableId="1441950212">
+  <w:num w:numId="10" w16cid:durableId="1263881584">
+    <w:abstractNumId w:val="9"/>
+  </w:num>
+  <w:num w:numId="11" w16cid:durableId="2135950282">
+    <w:abstractNumId w:val="6"/>
+  </w:num>
+  <w:num w:numId="12" w16cid:durableId="794256433">
+    <w:abstractNumId w:val="3"/>
+  </w:num>
+  <w:num w:numId="13" w16cid:durableId="1667784978">
+    <w:abstractNumId w:val="23"/>
+  </w:num>
+  <w:num w:numId="14" w16cid:durableId="1271203482">
+    <w:abstractNumId w:val="13"/>
+  </w:num>
+  <w:num w:numId="15" w16cid:durableId="2116362461">
+    <w:abstractNumId w:val="20"/>
+  </w:num>
+  <w:num w:numId="16" w16cid:durableId="818378749">
+    <w:abstractNumId w:val="21"/>
+  </w:num>
+  <w:num w:numId="17" w16cid:durableId="822623044">
+    <w:abstractNumId w:val="22"/>
+  </w:num>
+  <w:num w:numId="18" w16cid:durableId="1007057765">
+    <w:abstractNumId w:val="14"/>
+  </w:num>
+  <w:num w:numId="19" w16cid:durableId="2064057569">
+    <w:abstractNumId w:val="4"/>
+  </w:num>
+  <w:num w:numId="20" w16cid:durableId="865025234">
+    <w:abstractNumId w:val="19"/>
+  </w:num>
+  <w:num w:numId="21" w16cid:durableId="1241717252">
+    <w:abstractNumId w:val="1"/>
+  </w:num>
+  <w:num w:numId="22" w16cid:durableId="590965181">
     <w:abstractNumId w:val="12"/>
   </w:num>
-  <w:num w:numId="6" w16cid:durableId="1953438911">
-    <w:abstractNumId w:val="4"/>
-  </w:num>
-  <w:num w:numId="7" w16cid:durableId="914240124">
-    <w:abstractNumId w:val="0"/>
-  </w:num>
-  <w:num w:numId="8" w16cid:durableId="1803956683">
-    <w:abstractNumId w:val="13"/>
-  </w:num>
-  <w:num w:numId="9" w16cid:durableId="771320140">
-    <w:abstractNumId w:val="2"/>
-  </w:num>
-  <w:num w:numId="10" w16cid:durableId="1263881584">
-    <w:abstractNumId w:val="6"/>
-  </w:num>
-  <w:num w:numId="11" w16cid:durableId="2135950282">
-    <w:abstractNumId w:val="3"/>
-  </w:num>
-  <w:num w:numId="12" w16cid:durableId="794256433">
-    <w:abstractNumId w:val="1"/>
-  </w:num>
-  <w:num w:numId="13" w16cid:durableId="1667784978">
-    <w:abstractNumId w:val="17"/>
-  </w:num>
-  <w:num w:numId="14" w16cid:durableId="1271203482">
-    <w:abstractNumId w:val="9"/>
-  </w:num>
-  <w:num w:numId="15" w16cid:durableId="2116362461">
-    <w:abstractNumId w:val="14"/>
-  </w:num>
-  <w:num w:numId="16" w16cid:durableId="818378749">
+  <w:num w:numId="23" w16cid:durableId="1503199995">
     <w:abstractNumId w:val="15"/>
   </w:num>
-  <w:num w:numId="17" w16cid:durableId="822623044">
-    <w:abstractNumId w:val="16"/>
-  </w:num>
-  <w:num w:numId="18" w16cid:durableId="1007057765">
-    <w:abstractNumId w:val="10"/>
+  <w:num w:numId="24" w16cid:durableId="873423360">
+    <w:abstractNumId w:val="0"/>
   </w:num>
 </w:numbering>
 </file>
@@ -33296,7 +34975,7 @@
   <w:style w:type="paragraph" w:default="1" w:styleId="a">
     <w:name w:val="Normal"/>
     <w:qFormat/>
-    <w:rsid w:val="0000051C"/>
+    <w:rsid w:val="00A80D49"/>
     <w:rPr>
       <w:rFonts w:ascii="Times New Roman" w:hAnsi="Times New Roman"/>
     </w:rPr>
@@ -33304,7 +34983,6 @@
   <w:style w:type="character" w:default="1" w:styleId="a0">
     <w:name w:val="Default Paragraph Font"/>
     <w:uiPriority w:val="1"/>
-    <w:semiHidden/>
     <w:unhideWhenUsed/>
   </w:style>
   <w:style w:type="table" w:default="1" w:styleId="a1">
@@ -33423,6 +35101,23 @@
     </w:pPr>
     <w:rPr>
       <w:rFonts w:ascii="Times New Roman" w:hAnsi="Times New Roman"/>
+      <w:sz w:val="24"/>
+    </w:rPr>
+  </w:style>
+  <w:style w:type="paragraph" w:customStyle="1" w:styleId="ab">
+    <w:name w:val="Основной"/>
+    <w:basedOn w:val="a"/>
+    <w:qFormat/>
+    <w:rsid w:val="00A80D49"/>
+    <w:pPr>
+      <w:tabs>
+        <w:tab w:val="left" w:pos="1066"/>
+      </w:tabs>
+      <w:spacing w:after="0" w:line="240" w:lineRule="auto"/>
+      <w:ind w:firstLine="709"/>
+      <w:jc w:val="both"/>
+    </w:pPr>
+    <w:rPr>
       <w:sz w:val="24"/>
     </w:rPr>
   </w:style>

</xml_diff>